<commit_message>
adding profile for all 3 diferent ms
</commit_message>
<xml_diff>
--- a/microservice_note.docx
+++ b/microservice_note.docx
@@ -207,8 +207,6 @@
         </w:rPr>
         <w:t xml:space="preserve"> +c – stop the project running</w:t>
       </w:r>
-      <w:bookmarkStart w:id="0" w:name="_GoBack"/>
-      <w:bookmarkEnd w:id="0"/>
     </w:p>
     <w:p>
       <w:pPr>
@@ -3213,33 +3211,17 @@
           <w:sz w:val="32"/>
           <w:lang w:val="en-US"/>
         </w:rPr>
-        <w:t>d</w:t>
-      </w:r>
+        <w:t>docker</w:t>
+      </w:r>
+      <w:proofErr w:type="spellEnd"/>
+      <w:proofErr w:type="gramEnd"/>
       <w:r>
         <w:rPr>
           <w:b/>
           <w:sz w:val="32"/>
           <w:lang w:val="en-US"/>
         </w:rPr>
-        <w:t>ocker</w:t>
-      </w:r>
-      <w:proofErr w:type="spellEnd"/>
-      <w:proofErr w:type="gramEnd"/>
-      <w:r>
-        <w:rPr>
-          <w:b/>
-          <w:sz w:val="32"/>
-          <w:lang w:val="en-US"/>
-        </w:rPr>
-        <w:t xml:space="preserve"> pull</w:t>
-      </w:r>
-      <w:r>
-        <w:rPr>
-          <w:b/>
-          <w:sz w:val="32"/>
-          <w:lang w:val="en-US"/>
-        </w:rPr>
-        <w:t xml:space="preserve"> command</w:t>
+        <w:t xml:space="preserve"> pull command</w:t>
       </w:r>
     </w:p>
     <w:p>
@@ -5321,22 +5303,185 @@
           <w:sz w:val="32"/>
           <w:lang w:val="en-US"/>
         </w:rPr>
+        <w:t xml:space="preserve">  </w:t>
+      </w:r>
+      <w:r>
+        <w:rPr>
+          <w:sz w:val="24"/>
+          <w:lang w:val="en-US"/>
+        </w:rPr>
+        <w:t>is present</w:t>
+      </w:r>
+    </w:p>
+    <w:p>
+      <w:pPr>
+        <w:ind w:left="360"/>
+        <w:rPr>
+          <w:sz w:val="24"/>
+          <w:lang w:val="en-US"/>
+        </w:rPr>
+      </w:pPr>
+      <w:proofErr w:type="spellStart"/>
+      <w:proofErr w:type="gramStart"/>
+      <w:r>
+        <w:rPr>
+          <w:sz w:val="24"/>
+          <w:lang w:val="en-US"/>
+        </w:rPr>
+        <w:t>docker</w:t>
+      </w:r>
+      <w:proofErr w:type="spellEnd"/>
+      <w:proofErr w:type="gramEnd"/>
+      <w:r>
+        <w:rPr>
+          <w:sz w:val="24"/>
+          <w:lang w:val="en-US"/>
+        </w:rPr>
+        <w:t xml:space="preserve"> compose up </w:t>
+      </w:r>
+      <w:r>
+        <w:rPr>
+          <w:sz w:val="24"/>
+          <w:lang w:val="en-US"/>
+        </w:rPr>
+        <w:t>–</w:t>
+      </w:r>
+      <w:r>
+        <w:rPr>
+          <w:sz w:val="24"/>
+          <w:lang w:val="en-US"/>
+        </w:rPr>
+        <w:t>d</w:t>
+      </w:r>
+      <w:r>
+        <w:rPr>
+          <w:sz w:val="24"/>
+          <w:lang w:val="en-US"/>
+        </w:rPr>
+        <w:t xml:space="preserve"> –</w:t>
+      </w:r>
+      <w:r>
+        <w:rPr>
+          <w:sz w:val="24"/>
+          <w:lang w:val="en-US"/>
+        </w:rPr>
+        <w:t xml:space="preserve">create and </w:t>
+      </w:r>
+      <w:r>
+        <w:rPr>
+          <w:sz w:val="24"/>
+          <w:lang w:val="en-US"/>
+        </w:rPr>
         <w:t xml:space="preserve"> </w:t>
       </w:r>
       <w:r>
         <w:rPr>
-          <w:b/>
-          <w:sz w:val="32"/>
+          <w:sz w:val="24"/>
+          <w:lang w:val="en-US"/>
+        </w:rPr>
+        <w:t xml:space="preserve">start all the </w:t>
+      </w:r>
+      <w:proofErr w:type="spellStart"/>
+      <w:r>
+        <w:rPr>
+          <w:sz w:val="24"/>
+          <w:lang w:val="en-US"/>
+        </w:rPr>
+        <w:t>ms</w:t>
+      </w:r>
+      <w:proofErr w:type="spellEnd"/>
+      <w:r>
+        <w:rPr>
+          <w:sz w:val="24"/>
+          <w:lang w:val="en-US"/>
+        </w:rPr>
+        <w:t xml:space="preserve"> container</w:t>
+      </w:r>
+    </w:p>
+    <w:p>
+      <w:pPr>
+        <w:ind w:left="360"/>
+        <w:rPr>
+          <w:sz w:val="24"/>
+          <w:lang w:val="en-US"/>
+        </w:rPr>
+      </w:pPr>
+      <w:proofErr w:type="spellStart"/>
+      <w:proofErr w:type="gramStart"/>
+      <w:r>
+        <w:rPr>
+          <w:sz w:val="24"/>
+          <w:lang w:val="en-US"/>
+        </w:rPr>
+        <w:t>docker</w:t>
+      </w:r>
+      <w:proofErr w:type="spellEnd"/>
+      <w:proofErr w:type="gramEnd"/>
+      <w:r>
+        <w:rPr>
+          <w:sz w:val="24"/>
+          <w:lang w:val="en-US"/>
+        </w:rPr>
+        <w:t xml:space="preserve"> compose start - start all the </w:t>
+      </w:r>
+      <w:proofErr w:type="spellStart"/>
+      <w:r>
+        <w:rPr>
+          <w:sz w:val="24"/>
+          <w:lang w:val="en-US"/>
+        </w:rPr>
+        <w:t>ms</w:t>
+      </w:r>
+      <w:proofErr w:type="spellEnd"/>
+      <w:r>
+        <w:rPr>
+          <w:sz w:val="24"/>
+          <w:lang w:val="en-US"/>
+        </w:rPr>
+        <w:t xml:space="preserve"> container</w:t>
+      </w:r>
+    </w:p>
+    <w:p>
+      <w:pPr>
+        <w:ind w:left="360"/>
+        <w:rPr>
+          <w:sz w:val="24"/>
+          <w:lang w:val="en-US"/>
+        </w:rPr>
+      </w:pPr>
+      <w:proofErr w:type="spellStart"/>
+      <w:proofErr w:type="gramStart"/>
+      <w:r>
+        <w:rPr>
+          <w:sz w:val="24"/>
+          <w:lang w:val="en-US"/>
+        </w:rPr>
+        <w:t>docker</w:t>
+      </w:r>
+      <w:proofErr w:type="spellEnd"/>
+      <w:proofErr w:type="gramEnd"/>
+      <w:r>
+        <w:rPr>
+          <w:sz w:val="24"/>
           <w:lang w:val="en-US"/>
         </w:rPr>
         <w:t xml:space="preserve"> </w:t>
       </w:r>
-      <w:r>
-        <w:rPr>
-          <w:sz w:val="24"/>
-          <w:lang w:val="en-US"/>
-        </w:rPr>
-        <w:t>is present</w:t>
+      <w:proofErr w:type="spellStart"/>
+      <w:r>
+        <w:rPr>
+          <w:sz w:val="24"/>
+          <w:lang w:val="en-US"/>
+        </w:rPr>
+        <w:t>ps</w:t>
+      </w:r>
+      <w:proofErr w:type="spellEnd"/>
+      <w:r>
+        <w:rPr>
+          <w:sz w:val="24"/>
+          <w:lang w:val="en-US"/>
+        </w:rPr>
+        <w:t xml:space="preserve"> – it will show all the running container</w:t>
       </w:r>
     </w:p>
     <w:p>
@@ -5363,36 +5508,221 @@
           <w:sz w:val="24"/>
           <w:lang w:val="en-US"/>
         </w:rPr>
-        <w:t xml:space="preserve"> compose up </w:t>
-      </w:r>
-      <w:r>
-        <w:rPr>
-          <w:sz w:val="24"/>
-          <w:lang w:val="en-US"/>
-        </w:rPr>
-        <w:t>–</w:t>
-      </w:r>
-      <w:r>
-        <w:rPr>
-          <w:sz w:val="24"/>
-          <w:lang w:val="en-US"/>
-        </w:rPr>
-        <w:t>d</w:t>
-      </w:r>
-      <w:r>
-        <w:rPr>
-          <w:sz w:val="24"/>
-          <w:lang w:val="en-US"/>
-        </w:rPr>
-        <w:t xml:space="preserve"> –</w:t>
-      </w:r>
-      <w:r>
-        <w:rPr>
-          <w:sz w:val="24"/>
-          <w:lang w:val="en-US"/>
-        </w:rPr>
-        <w:t xml:space="preserve">create and </w:t>
-      </w:r>
+        <w:t xml:space="preserve"> compose down</w:t>
+      </w:r>
+      <w:r>
+        <w:rPr>
+          <w:sz w:val="24"/>
+          <w:lang w:val="en-US"/>
+        </w:rPr>
+        <w:t xml:space="preserve">- </w:t>
+      </w:r>
+      <w:r>
+        <w:rPr>
+          <w:sz w:val="24"/>
+          <w:lang w:val="en-US"/>
+        </w:rPr>
+        <w:t>delete</w:t>
+      </w:r>
+      <w:r>
+        <w:rPr>
+          <w:sz w:val="24"/>
+          <w:lang w:val="en-US"/>
+        </w:rPr>
+        <w:t xml:space="preserve"> all the </w:t>
+      </w:r>
+      <w:proofErr w:type="spellStart"/>
+      <w:r>
+        <w:rPr>
+          <w:sz w:val="24"/>
+          <w:lang w:val="en-US"/>
+        </w:rPr>
+        <w:t>ms</w:t>
+      </w:r>
+      <w:proofErr w:type="spellEnd"/>
+      <w:r>
+        <w:rPr>
+          <w:sz w:val="24"/>
+          <w:lang w:val="en-US"/>
+        </w:rPr>
+        <w:t xml:space="preserve"> container</w:t>
+      </w:r>
+    </w:p>
+    <w:p>
+      <w:pPr>
+        <w:ind w:left="360"/>
+        <w:rPr>
+          <w:sz w:val="24"/>
+          <w:lang w:val="en-US"/>
+        </w:rPr>
+      </w:pPr>
+      <w:proofErr w:type="spellStart"/>
+      <w:proofErr w:type="gramStart"/>
+      <w:r>
+        <w:rPr>
+          <w:sz w:val="24"/>
+          <w:lang w:val="en-US"/>
+        </w:rPr>
+        <w:t>docker</w:t>
+      </w:r>
+      <w:proofErr w:type="spellEnd"/>
+      <w:proofErr w:type="gramEnd"/>
+      <w:r>
+        <w:rPr>
+          <w:sz w:val="24"/>
+          <w:lang w:val="en-US"/>
+        </w:rPr>
+        <w:t xml:space="preserve"> compose stop – stop the all running container</w:t>
+      </w:r>
+    </w:p>
+    <w:p>
+      <w:pPr>
+        <w:ind w:left="360"/>
+        <w:rPr>
+          <w:sz w:val="24"/>
+          <w:lang w:val="en-US"/>
+        </w:rPr>
+      </w:pPr>
+    </w:p>
+    <w:p>
+      <w:pPr>
+        <w:ind w:left="360"/>
+        <w:rPr>
+          <w:sz w:val="24"/>
+          <w:lang w:val="en-US"/>
+        </w:rPr>
+      </w:pPr>
+    </w:p>
+    <w:p>
+      <w:pPr>
+        <w:ind w:left="360"/>
+        <w:rPr>
+          <w:sz w:val="24"/>
+          <w:lang w:val="en-US"/>
+        </w:rPr>
+      </w:pPr>
+    </w:p>
+    <w:p>
+      <w:pPr>
+        <w:ind w:left="360"/>
+        <w:jc w:val="center"/>
+        <w:rPr>
+          <w:b/>
+          <w:color w:val="FF0000"/>
+          <w:sz w:val="52"/>
+          <w:lang w:val="en-US"/>
+        </w:rPr>
+      </w:pPr>
+      <w:proofErr w:type="gramStart"/>
+      <w:r>
+        <w:rPr>
+          <w:b/>
+          <w:color w:val="FF0000"/>
+          <w:sz w:val="52"/>
+          <w:lang w:val="en-US"/>
+        </w:rPr>
+        <w:lastRenderedPageBreak/>
+        <w:t>sec</w:t>
+      </w:r>
+      <w:proofErr w:type="gramEnd"/>
+      <w:r>
+        <w:rPr>
+          <w:b/>
+          <w:color w:val="FF0000"/>
+          <w:sz w:val="52"/>
+          <w:lang w:val="en-US"/>
+        </w:rPr>
+        <w:t xml:space="preserve"> 6</w:t>
+      </w:r>
+    </w:p>
+    <w:p>
+      <w:pPr>
+        <w:ind w:left="360"/>
+        <w:rPr>
+          <w:sz w:val="24"/>
+          <w:lang w:val="en-US"/>
+        </w:rPr>
+      </w:pPr>
+      <w:r>
+        <w:rPr>
+          <w:sz w:val="24"/>
+          <w:lang w:val="en-US"/>
+        </w:rPr>
+        <w:t xml:space="preserve">Make a </w:t>
+      </w:r>
+      <w:proofErr w:type="spellStart"/>
+      <w:r>
+        <w:rPr>
+          <w:sz w:val="24"/>
+          <w:lang w:val="en-US"/>
+        </w:rPr>
+        <w:t>config</w:t>
+      </w:r>
+      <w:proofErr w:type="spellEnd"/>
+      <w:r>
+        <w:rPr>
+          <w:sz w:val="24"/>
+          <w:lang w:val="en-US"/>
+        </w:rPr>
+        <w:t xml:space="preserve"> server</w:t>
+      </w:r>
+    </w:p>
+    <w:p>
+      <w:pPr>
+        <w:ind w:left="360"/>
+        <w:rPr>
+          <w:sz w:val="24"/>
+          <w:lang w:val="en-US"/>
+        </w:rPr>
+      </w:pPr>
+      <w:r>
+        <w:rPr>
+          <w:sz w:val="24"/>
+          <w:lang w:val="en-US"/>
+        </w:rPr>
+        <w:t xml:space="preserve">Dependency – </w:t>
+      </w:r>
+      <w:proofErr w:type="spellStart"/>
+      <w:r>
+        <w:rPr>
+          <w:sz w:val="24"/>
+          <w:lang w:val="en-US"/>
+        </w:rPr>
+        <w:t>config</w:t>
+      </w:r>
+      <w:proofErr w:type="spellEnd"/>
+      <w:r>
+        <w:rPr>
+          <w:sz w:val="24"/>
+          <w:lang w:val="en-US"/>
+        </w:rPr>
+        <w:t xml:space="preserve"> server- </w:t>
+      </w:r>
+    </w:p>
+    <w:p>
+      <w:pPr>
+        <w:ind w:left="360"/>
+        <w:rPr>
+          <w:sz w:val="24"/>
+          <w:lang w:val="en-US"/>
+        </w:rPr>
+      </w:pPr>
+      <w:r>
+        <w:rPr>
+          <w:sz w:val="24"/>
+          <w:lang w:val="en-US"/>
+        </w:rPr>
+        <w:t xml:space="preserve">                           + </w:t>
+      </w:r>
+      <w:proofErr w:type="gramStart"/>
+      <w:r>
+        <w:rPr>
+          <w:sz w:val="24"/>
+          <w:lang w:val="en-US"/>
+        </w:rPr>
+        <w:t>actuator</w:t>
+      </w:r>
+      <w:proofErr w:type="gramEnd"/>
       <w:r>
         <w:rPr>
           <w:sz w:val="24"/>
@@ -5400,12 +5730,60 @@
         </w:rPr>
         <w:t xml:space="preserve"> </w:t>
       </w:r>
-      <w:r>
-        <w:rPr>
-          <w:sz w:val="24"/>
-          <w:lang w:val="en-US"/>
-        </w:rPr>
-        <w:t xml:space="preserve">start all the </w:t>
+    </w:p>
+    <w:p>
+      <w:pPr>
+        <w:ind w:left="360"/>
+        <w:rPr>
+          <w:sz w:val="24"/>
+          <w:lang w:val="en-US"/>
+        </w:rPr>
+      </w:pPr>
+      <w:r>
+        <w:rPr>
+          <w:sz w:val="24"/>
+          <w:lang w:val="en-US"/>
+        </w:rPr>
+        <w:t>And add @</w:t>
+      </w:r>
+      <w:proofErr w:type="spellStart"/>
+      <w:r>
+        <w:rPr>
+          <w:sz w:val="24"/>
+          <w:lang w:val="en-US"/>
+        </w:rPr>
+        <w:t>EnableConfigServer</w:t>
+      </w:r>
+      <w:proofErr w:type="spellEnd"/>
+      <w:r>
+        <w:rPr>
+          <w:sz w:val="24"/>
+          <w:lang w:val="en-US"/>
+        </w:rPr>
+        <w:t xml:space="preserve"> in main class</w:t>
+      </w:r>
+    </w:p>
+    <w:p>
+      <w:pPr>
+        <w:ind w:left="360"/>
+        <w:rPr>
+          <w:sz w:val="24"/>
+          <w:lang w:val="en-US"/>
+        </w:rPr>
+      </w:pPr>
+      <w:r>
+        <w:rPr>
+          <w:sz w:val="24"/>
+          <w:lang w:val="en-US"/>
+        </w:rPr>
+        <w:t xml:space="preserve">Set port , </w:t>
+      </w:r>
+      <w:r>
+        <w:rPr>
+          <w:sz w:val="24"/>
+          <w:lang w:val="en-US"/>
+        </w:rPr>
+        <w:t xml:space="preserve">create all </w:t>
       </w:r>
       <w:proofErr w:type="spellStart"/>
       <w:r>
@@ -5421,199 +5799,10 @@
           <w:sz w:val="24"/>
           <w:lang w:val="en-US"/>
         </w:rPr>
-        <w:t xml:space="preserve"> container</w:t>
-      </w:r>
-    </w:p>
-    <w:p>
-      <w:pPr>
-        <w:ind w:left="360"/>
-        <w:rPr>
-          <w:sz w:val="24"/>
-          <w:lang w:val="en-US"/>
-        </w:rPr>
-      </w:pPr>
-      <w:proofErr w:type="spellStart"/>
-      <w:proofErr w:type="gramStart"/>
-      <w:r>
-        <w:rPr>
-          <w:sz w:val="24"/>
-          <w:lang w:val="en-US"/>
-        </w:rPr>
-        <w:t>docker</w:t>
-      </w:r>
-      <w:proofErr w:type="spellEnd"/>
-      <w:proofErr w:type="gramEnd"/>
-      <w:r>
-        <w:rPr>
-          <w:sz w:val="24"/>
-          <w:lang w:val="en-US"/>
-        </w:rPr>
-        <w:t xml:space="preserve"> compose start - </w:t>
-      </w:r>
-      <w:r>
-        <w:rPr>
-          <w:sz w:val="24"/>
-          <w:lang w:val="en-US"/>
-        </w:rPr>
-        <w:t xml:space="preserve">start all the </w:t>
-      </w:r>
-      <w:proofErr w:type="spellStart"/>
-      <w:r>
-        <w:rPr>
-          <w:sz w:val="24"/>
-          <w:lang w:val="en-US"/>
-        </w:rPr>
-        <w:t>ms</w:t>
-      </w:r>
-      <w:proofErr w:type="spellEnd"/>
-      <w:r>
-        <w:rPr>
-          <w:sz w:val="24"/>
-          <w:lang w:val="en-US"/>
-        </w:rPr>
-        <w:t xml:space="preserve"> container</w:t>
-      </w:r>
-    </w:p>
-    <w:p>
-      <w:pPr>
-        <w:ind w:left="360"/>
-        <w:rPr>
-          <w:sz w:val="24"/>
-          <w:lang w:val="en-US"/>
-        </w:rPr>
-      </w:pPr>
-      <w:proofErr w:type="spellStart"/>
-      <w:proofErr w:type="gramStart"/>
-      <w:r>
-        <w:rPr>
-          <w:sz w:val="24"/>
-          <w:lang w:val="en-US"/>
-        </w:rPr>
-        <w:t>docker</w:t>
-      </w:r>
-      <w:proofErr w:type="spellEnd"/>
-      <w:proofErr w:type="gramEnd"/>
-      <w:r>
-        <w:rPr>
-          <w:sz w:val="24"/>
-          <w:lang w:val="en-US"/>
-        </w:rPr>
-        <w:t xml:space="preserve"> </w:t>
-      </w:r>
-      <w:proofErr w:type="spellStart"/>
-      <w:r>
-        <w:rPr>
-          <w:sz w:val="24"/>
-          <w:lang w:val="en-US"/>
-        </w:rPr>
-        <w:t>ps</w:t>
-      </w:r>
-      <w:proofErr w:type="spellEnd"/>
-      <w:r>
-        <w:rPr>
-          <w:sz w:val="24"/>
-          <w:lang w:val="en-US"/>
-        </w:rPr>
-        <w:t xml:space="preserve"> – it will show all the running container</w:t>
-      </w:r>
-    </w:p>
-    <w:p>
-      <w:pPr>
-        <w:ind w:left="360"/>
-        <w:rPr>
-          <w:sz w:val="24"/>
-          <w:lang w:val="en-US"/>
-        </w:rPr>
-      </w:pPr>
-      <w:proofErr w:type="spellStart"/>
-      <w:proofErr w:type="gramStart"/>
-      <w:r>
-        <w:rPr>
-          <w:sz w:val="24"/>
-          <w:lang w:val="en-US"/>
-        </w:rPr>
-        <w:t>docker</w:t>
-      </w:r>
-      <w:proofErr w:type="spellEnd"/>
-      <w:proofErr w:type="gramEnd"/>
-      <w:r>
-        <w:rPr>
-          <w:sz w:val="24"/>
-          <w:lang w:val="en-US"/>
-        </w:rPr>
-        <w:t xml:space="preserve"> compose down</w:t>
-      </w:r>
-      <w:r>
-        <w:rPr>
-          <w:sz w:val="24"/>
-          <w:lang w:val="en-US"/>
-        </w:rPr>
-        <w:t xml:space="preserve">- </w:t>
-      </w:r>
-      <w:r>
-        <w:rPr>
-          <w:sz w:val="24"/>
-          <w:lang w:val="en-US"/>
-        </w:rPr>
-        <w:t>delete</w:t>
-      </w:r>
-      <w:r>
-        <w:rPr>
-          <w:sz w:val="24"/>
-          <w:lang w:val="en-US"/>
-        </w:rPr>
-        <w:t xml:space="preserve"> </w:t>
-      </w:r>
-      <w:r>
-        <w:rPr>
-          <w:sz w:val="24"/>
-          <w:lang w:val="en-US"/>
-        </w:rPr>
-        <w:t xml:space="preserve">all the </w:t>
-      </w:r>
-      <w:proofErr w:type="spellStart"/>
-      <w:r>
-        <w:rPr>
-          <w:sz w:val="24"/>
-          <w:lang w:val="en-US"/>
-        </w:rPr>
-        <w:t>ms</w:t>
-      </w:r>
-      <w:proofErr w:type="spellEnd"/>
-      <w:r>
-        <w:rPr>
-          <w:sz w:val="24"/>
-          <w:lang w:val="en-US"/>
-        </w:rPr>
-        <w:t xml:space="preserve"> container</w:t>
-      </w:r>
-    </w:p>
-    <w:p>
-      <w:pPr>
-        <w:ind w:left="360"/>
-        <w:rPr>
-          <w:sz w:val="24"/>
-          <w:lang w:val="en-US"/>
-        </w:rPr>
-      </w:pPr>
-      <w:proofErr w:type="spellStart"/>
-      <w:proofErr w:type="gramStart"/>
-      <w:r>
-        <w:rPr>
-          <w:sz w:val="24"/>
-          <w:lang w:val="en-US"/>
-        </w:rPr>
-        <w:t>docker</w:t>
-      </w:r>
-      <w:proofErr w:type="spellEnd"/>
-      <w:proofErr w:type="gramEnd"/>
-      <w:r>
-        <w:rPr>
-          <w:sz w:val="24"/>
-          <w:lang w:val="en-US"/>
-        </w:rPr>
-        <w:t xml:space="preserve"> compose stop – stop the all running container</w:t>
-      </w:r>
+        <w:t xml:space="preserve"> profile under resources </w:t>
+      </w:r>
+      <w:bookmarkStart w:id="0" w:name="_GoBack"/>
+      <w:bookmarkEnd w:id="0"/>
     </w:p>
     <w:sectPr>
       <w:pgSz w:w="11906" w:h="16838"/>

</xml_diff>